<commit_message>
Add sign to approval
</commit_message>
<xml_diff>
--- a/public/SuratTugasPerjalananDinas.docx
+++ b/public/SuratTugasPerjalananDinas.docx
@@ -143,6 +143,7 @@
               <w:rFonts w:ascii="Tahoma" w:hAnsi="Tahoma" w:cs="Tahoma"/>
             </w:rPr>
           </w:pPr>
+          <w:proofErr w:type="spellStart"/>
           <w:r>
             <w:rPr>
               <w:rFonts w:ascii="Tahoma" w:hAnsi="Tahoma" w:cs="Tahoma"/>
@@ -153,19 +154,84 @@
             <w:rPr>
               <w:rFonts w:ascii="Tahoma" w:hAnsi="Tahoma" w:cs="Tahoma"/>
             </w:rPr>
-            <w:t xml:space="preserve">engan ini </w:t>
-          </w:r>
-          <w:r>
-            <w:rPr>
-              <w:rFonts w:ascii="Tahoma" w:hAnsi="Tahoma" w:cs="Tahoma"/>
-            </w:rPr>
-            <w:t>Direktur Operasional</w:t>
-          </w:r>
-          <w:r>
-            <w:rPr>
-              <w:rFonts w:ascii="Tahoma" w:hAnsi="Tahoma" w:cs="Tahoma"/>
-            </w:rPr>
-            <w:t xml:space="preserve"> menugaskan kepada:</w:t>
+            <w:t>engan</w:t>
+          </w:r>
+          <w:proofErr w:type="spellEnd"/>
+          <w:r>
+            <w:rPr>
+              <w:rFonts w:ascii="Tahoma" w:hAnsi="Tahoma" w:cs="Tahoma"/>
+            </w:rPr>
+            <w:t xml:space="preserve"> </w:t>
+          </w:r>
+          <w:proofErr w:type="spellStart"/>
+          <w:r>
+            <w:rPr>
+              <w:rFonts w:ascii="Tahoma" w:hAnsi="Tahoma" w:cs="Tahoma"/>
+            </w:rPr>
+            <w:t>ini</w:t>
+          </w:r>
+          <w:proofErr w:type="spellEnd"/>
+          <w:r>
+            <w:rPr>
+              <w:rFonts w:ascii="Tahoma" w:hAnsi="Tahoma" w:cs="Tahoma"/>
+            </w:rPr>
+            <w:t xml:space="preserve"> </w:t>
+          </w:r>
+          <w:proofErr w:type="spellStart"/>
+          <w:r>
+            <w:rPr>
+              <w:rFonts w:ascii="Tahoma" w:hAnsi="Tahoma" w:cs="Tahoma"/>
+            </w:rPr>
+            <w:t>Direktur</w:t>
+          </w:r>
+          <w:proofErr w:type="spellEnd"/>
+          <w:r>
+            <w:rPr>
+              <w:rFonts w:ascii="Tahoma" w:hAnsi="Tahoma" w:cs="Tahoma"/>
+            </w:rPr>
+            <w:t xml:space="preserve"> </w:t>
+          </w:r>
+          <w:proofErr w:type="spellStart"/>
+          <w:r>
+            <w:rPr>
+              <w:rFonts w:ascii="Tahoma" w:hAnsi="Tahoma" w:cs="Tahoma"/>
+            </w:rPr>
+            <w:t>Operasional</w:t>
+          </w:r>
+          <w:proofErr w:type="spellEnd"/>
+          <w:r>
+            <w:rPr>
+              <w:rFonts w:ascii="Tahoma" w:hAnsi="Tahoma" w:cs="Tahoma"/>
+            </w:rPr>
+            <w:t xml:space="preserve"> </w:t>
+          </w:r>
+          <w:proofErr w:type="spellStart"/>
+          <w:r>
+            <w:rPr>
+              <w:rFonts w:ascii="Tahoma" w:hAnsi="Tahoma" w:cs="Tahoma"/>
+            </w:rPr>
+            <w:t>menugaskan</w:t>
+          </w:r>
+          <w:proofErr w:type="spellEnd"/>
+          <w:r>
+            <w:rPr>
+              <w:rFonts w:ascii="Tahoma" w:hAnsi="Tahoma" w:cs="Tahoma"/>
+            </w:rPr>
+            <w:t xml:space="preserve"> </w:t>
+          </w:r>
+          <w:proofErr w:type="spellStart"/>
+          <w:r>
+            <w:rPr>
+              <w:rFonts w:ascii="Tahoma" w:hAnsi="Tahoma" w:cs="Tahoma"/>
+            </w:rPr>
+            <w:t>kepada</w:t>
+          </w:r>
+          <w:proofErr w:type="spellEnd"/>
+          <w:r>
+            <w:rPr>
+              <w:rFonts w:ascii="Tahoma" w:hAnsi="Tahoma" w:cs="Tahoma"/>
+            </w:rPr>
+            <w:t>:</w:t>
           </w:r>
           <w:bookmarkStart w:id="1" w:name="_Hlk29196575"/>
         </w:p>
@@ -302,12 +368,14 @@
               <w:lang w:val="en-GB"/>
             </w:rPr>
           </w:pPr>
+          <w:proofErr w:type="spellStart"/>
           <w:r>
             <w:rPr>
               <w:rFonts w:ascii="Tahoma" w:hAnsi="Tahoma" w:cs="Tahoma"/>
             </w:rPr>
             <w:t>Jabatan</w:t>
           </w:r>
+          <w:proofErr w:type="spellEnd"/>
           <w:r>
             <w:rPr>
               <w:rFonts w:ascii="Tahoma" w:hAnsi="Tahoma" w:cs="Tahoma"/>
@@ -362,30 +430,70 @@
               <w:rFonts w:ascii="Tahoma" w:hAnsi="Tahoma" w:cs="Tahoma"/>
             </w:rPr>
           </w:pPr>
-          <w:r>
-            <w:rPr>
-              <w:rFonts w:ascii="Tahoma" w:hAnsi="Tahoma" w:cs="Tahoma"/>
-            </w:rPr>
-            <w:t xml:space="preserve">Untuk </w:t>
-          </w:r>
-          <w:r>
-            <w:rPr>
-              <w:rFonts w:ascii="Tahoma" w:hAnsi="Tahoma" w:cs="Tahoma"/>
-            </w:rPr>
-            <w:t>melaksanakan perjalanan dinas</w:t>
-          </w:r>
+          <w:proofErr w:type="spellStart"/>
+          <w:r>
+            <w:rPr>
+              <w:rFonts w:ascii="Tahoma" w:hAnsi="Tahoma" w:cs="Tahoma"/>
+            </w:rPr>
+            <w:t>Untuk</w:t>
+          </w:r>
+          <w:proofErr w:type="spellEnd"/>
           <w:r>
             <w:rPr>
               <w:rFonts w:ascii="Tahoma" w:hAnsi="Tahoma" w:cs="Tahoma"/>
             </w:rPr>
             <w:t xml:space="preserve"> </w:t>
           </w:r>
+          <w:proofErr w:type="spellStart"/>
+          <w:r>
+            <w:rPr>
+              <w:rFonts w:ascii="Tahoma" w:hAnsi="Tahoma" w:cs="Tahoma"/>
+            </w:rPr>
+            <w:t>melaksanakan</w:t>
+          </w:r>
+          <w:proofErr w:type="spellEnd"/>
+          <w:r>
+            <w:rPr>
+              <w:rFonts w:ascii="Tahoma" w:hAnsi="Tahoma" w:cs="Tahoma"/>
+            </w:rPr>
+            <w:t xml:space="preserve"> </w:t>
+          </w:r>
+          <w:proofErr w:type="spellStart"/>
+          <w:r>
+            <w:rPr>
+              <w:rFonts w:ascii="Tahoma" w:hAnsi="Tahoma" w:cs="Tahoma"/>
+            </w:rPr>
+            <w:t>perjalanan</w:t>
+          </w:r>
+          <w:proofErr w:type="spellEnd"/>
+          <w:r>
+            <w:rPr>
+              <w:rFonts w:ascii="Tahoma" w:hAnsi="Tahoma" w:cs="Tahoma"/>
+            </w:rPr>
+            <w:t xml:space="preserve"> </w:t>
+          </w:r>
+          <w:proofErr w:type="spellStart"/>
+          <w:r>
+            <w:rPr>
+              <w:rFonts w:ascii="Tahoma" w:hAnsi="Tahoma" w:cs="Tahoma"/>
+            </w:rPr>
+            <w:t>dinas</w:t>
+          </w:r>
+          <w:proofErr w:type="spellEnd"/>
+          <w:r>
+            <w:rPr>
+              <w:rFonts w:ascii="Tahoma" w:hAnsi="Tahoma" w:cs="Tahoma"/>
+            </w:rPr>
+            <w:t xml:space="preserve"> </w:t>
+          </w:r>
+          <w:proofErr w:type="spellStart"/>
           <w:r>
             <w:rPr>
               <w:rFonts w:ascii="Tahoma" w:hAnsi="Tahoma" w:cs="Tahoma"/>
             </w:rPr>
             <w:t>ke</w:t>
           </w:r>
+          <w:proofErr w:type="spellEnd"/>
           <w:r>
             <w:rPr>
               <w:rFonts w:ascii="Tahoma" w:hAnsi="Tahoma" w:cs="Tahoma"/>
@@ -422,12 +530,14 @@
             </w:rPr>
             <w:t xml:space="preserve">pada </w:t>
           </w:r>
+          <w:proofErr w:type="spellStart"/>
           <w:r>
             <w:rPr>
               <w:rFonts w:ascii="Tahoma" w:hAnsi="Tahoma" w:cs="Tahoma"/>
             </w:rPr>
             <w:t>tanggal</w:t>
           </w:r>
+          <w:proofErr w:type="spellEnd"/>
           <w:r>
             <w:rPr>
               <w:rFonts w:ascii="Tahoma" w:hAnsi="Tahoma" w:cs="Tahoma"/>
@@ -456,14 +566,22 @@
             <w:rPr>
               <w:rFonts w:ascii="Tahoma" w:hAnsi="Tahoma" w:cs="Tahoma"/>
             </w:rPr>
-            <w:t xml:space="preserve"> sd</w:t>
-          </w:r>
-          <w:r>
-            <w:rPr>
-              <w:rFonts w:ascii="Tahoma" w:hAnsi="Tahoma" w:cs="Tahoma"/>
-            </w:rPr>
             <w:t xml:space="preserve"> </w:t>
           </w:r>
+          <w:proofErr w:type="spellStart"/>
+          <w:r>
+            <w:rPr>
+              <w:rFonts w:ascii="Tahoma" w:hAnsi="Tahoma" w:cs="Tahoma"/>
+            </w:rPr>
+            <w:t>sd</w:t>
+          </w:r>
+          <w:proofErr w:type="spellEnd"/>
+          <w:r>
+            <w:rPr>
+              <w:rFonts w:ascii="Tahoma" w:hAnsi="Tahoma" w:cs="Tahoma"/>
+            </w:rPr>
+            <w:t xml:space="preserve"> </w:t>
+          </w:r>
           <w:r>
             <w:rPr>
               <w:rFonts w:ascii="Tahoma" w:hAnsi="Tahoma" w:cs="Tahoma"/>
@@ -488,12 +606,14 @@
             </w:rPr>
             <w:t xml:space="preserve"> </w:t>
           </w:r>
+          <w:proofErr w:type="spellStart"/>
           <w:r>
             <w:rPr>
               <w:rFonts w:ascii="Tahoma" w:hAnsi="Tahoma" w:cs="Tahoma"/>
             </w:rPr>
             <w:t>untuk</w:t>
           </w:r>
+          <w:proofErr w:type="spellEnd"/>
           <w:r>
             <w:rPr>
               <w:rFonts w:ascii="Tahoma" w:hAnsi="Tahoma" w:cs="Tahoma"/>
@@ -546,11 +666,159 @@
               <w:rFonts w:ascii="Tahoma" w:hAnsi="Tahoma" w:cs="Tahoma"/>
             </w:rPr>
           </w:pPr>
-          <w:r>
-            <w:rPr>
-              <w:rFonts w:ascii="Tahoma" w:hAnsi="Tahoma" w:cs="Tahoma"/>
-            </w:rPr>
-            <w:t>Demikian surat tugas ini dibuat, agar dilaksanakan sebaik-baiknya dengan penuh tanggung jawab.</w:t>
+          <w:proofErr w:type="spellStart"/>
+          <w:r>
+            <w:rPr>
+              <w:rFonts w:ascii="Tahoma" w:hAnsi="Tahoma" w:cs="Tahoma"/>
+            </w:rPr>
+            <w:t>Demikian</w:t>
+          </w:r>
+          <w:proofErr w:type="spellEnd"/>
+          <w:r>
+            <w:rPr>
+              <w:rFonts w:ascii="Tahoma" w:hAnsi="Tahoma" w:cs="Tahoma"/>
+            </w:rPr>
+            <w:t xml:space="preserve"> </w:t>
+          </w:r>
+          <w:proofErr w:type="spellStart"/>
+          <w:r>
+            <w:rPr>
+              <w:rFonts w:ascii="Tahoma" w:hAnsi="Tahoma" w:cs="Tahoma"/>
+            </w:rPr>
+            <w:t>surat</w:t>
+          </w:r>
+          <w:proofErr w:type="spellEnd"/>
+          <w:r>
+            <w:rPr>
+              <w:rFonts w:ascii="Tahoma" w:hAnsi="Tahoma" w:cs="Tahoma"/>
+            </w:rPr>
+            <w:t xml:space="preserve"> </w:t>
+          </w:r>
+          <w:proofErr w:type="spellStart"/>
+          <w:r>
+            <w:rPr>
+              <w:rFonts w:ascii="Tahoma" w:hAnsi="Tahoma" w:cs="Tahoma"/>
+            </w:rPr>
+            <w:t>tugas</w:t>
+          </w:r>
+          <w:proofErr w:type="spellEnd"/>
+          <w:r>
+            <w:rPr>
+              <w:rFonts w:ascii="Tahoma" w:hAnsi="Tahoma" w:cs="Tahoma"/>
+            </w:rPr>
+            <w:t xml:space="preserve"> </w:t>
+          </w:r>
+          <w:proofErr w:type="spellStart"/>
+          <w:r>
+            <w:rPr>
+              <w:rFonts w:ascii="Tahoma" w:hAnsi="Tahoma" w:cs="Tahoma"/>
+            </w:rPr>
+            <w:t>ini</w:t>
+          </w:r>
+          <w:proofErr w:type="spellEnd"/>
+          <w:r>
+            <w:rPr>
+              <w:rFonts w:ascii="Tahoma" w:hAnsi="Tahoma" w:cs="Tahoma"/>
+            </w:rPr>
+            <w:t xml:space="preserve"> </w:t>
+          </w:r>
+          <w:proofErr w:type="spellStart"/>
+          <w:r>
+            <w:rPr>
+              <w:rFonts w:ascii="Tahoma" w:hAnsi="Tahoma" w:cs="Tahoma"/>
+            </w:rPr>
+            <w:t>dibuat</w:t>
+          </w:r>
+          <w:proofErr w:type="spellEnd"/>
+          <w:r>
+            <w:rPr>
+              <w:rFonts w:ascii="Tahoma" w:hAnsi="Tahoma" w:cs="Tahoma"/>
+            </w:rPr>
+            <w:t xml:space="preserve">, agar </w:t>
+          </w:r>
+          <w:proofErr w:type="spellStart"/>
+          <w:r>
+            <w:rPr>
+              <w:rFonts w:ascii="Tahoma" w:hAnsi="Tahoma" w:cs="Tahoma"/>
+            </w:rPr>
+            <w:t>dilaksanakan</w:t>
+          </w:r>
+          <w:proofErr w:type="spellEnd"/>
+          <w:r>
+            <w:rPr>
+              <w:rFonts w:ascii="Tahoma" w:hAnsi="Tahoma" w:cs="Tahoma"/>
+            </w:rPr>
+            <w:t xml:space="preserve"> </w:t>
+          </w:r>
+          <w:proofErr w:type="spellStart"/>
+          <w:r>
+            <w:rPr>
+              <w:rFonts w:ascii="Tahoma" w:hAnsi="Tahoma" w:cs="Tahoma"/>
+            </w:rPr>
+            <w:t>sebaik-baiknya</w:t>
+          </w:r>
+          <w:proofErr w:type="spellEnd"/>
+          <w:r>
+            <w:rPr>
+              <w:rFonts w:ascii="Tahoma" w:hAnsi="Tahoma" w:cs="Tahoma"/>
+            </w:rPr>
+            <w:t xml:space="preserve"> </w:t>
+          </w:r>
+          <w:proofErr w:type="spellStart"/>
+          <w:r>
+            <w:rPr>
+              <w:rFonts w:ascii="Tahoma" w:hAnsi="Tahoma" w:cs="Tahoma"/>
+            </w:rPr>
+            <w:t>dengan</w:t>
+          </w:r>
+          <w:proofErr w:type="spellEnd"/>
+          <w:r>
+            <w:rPr>
+              <w:rFonts w:ascii="Tahoma" w:hAnsi="Tahoma" w:cs="Tahoma"/>
+            </w:rPr>
+            <w:t xml:space="preserve"> </w:t>
+          </w:r>
+          <w:proofErr w:type="spellStart"/>
+          <w:r>
+            <w:rPr>
+              <w:rFonts w:ascii="Tahoma" w:hAnsi="Tahoma" w:cs="Tahoma"/>
+            </w:rPr>
+            <w:t>penuh</w:t>
+          </w:r>
+          <w:proofErr w:type="spellEnd"/>
+          <w:r>
+            <w:rPr>
+              <w:rFonts w:ascii="Tahoma" w:hAnsi="Tahoma" w:cs="Tahoma"/>
+            </w:rPr>
+            <w:t xml:space="preserve"> </w:t>
+          </w:r>
+          <w:proofErr w:type="spellStart"/>
+          <w:r>
+            <w:rPr>
+              <w:rFonts w:ascii="Tahoma" w:hAnsi="Tahoma" w:cs="Tahoma"/>
+            </w:rPr>
+            <w:t>tanggung</w:t>
+          </w:r>
+          <w:proofErr w:type="spellEnd"/>
+          <w:r>
+            <w:rPr>
+              <w:rFonts w:ascii="Tahoma" w:hAnsi="Tahoma" w:cs="Tahoma"/>
+            </w:rPr>
+            <w:t xml:space="preserve"> </w:t>
+          </w:r>
+          <w:proofErr w:type="spellStart"/>
+          <w:r>
+            <w:rPr>
+              <w:rFonts w:ascii="Tahoma" w:hAnsi="Tahoma" w:cs="Tahoma"/>
+            </w:rPr>
+            <w:t>jawab</w:t>
+          </w:r>
+          <w:proofErr w:type="spellEnd"/>
+          <w:r>
+            <w:rPr>
+              <w:rFonts w:ascii="Tahoma" w:hAnsi="Tahoma" w:cs="Tahoma"/>
+            </w:rPr>
+            <w:t>.</w:t>
           </w:r>
         </w:p>
         <w:p>
@@ -570,14 +838,27 @@
               <w:rFonts w:ascii="Tahoma" w:hAnsi="Tahoma" w:cs="Tahoma"/>
             </w:rPr>
           </w:pPr>
-          <w:bookmarkStart w:id="2" w:name="OLE_LINK2"/>
-          <w:bookmarkStart w:id="3" w:name="OLE_LINK1"/>
+          <w:bookmarkStart w:id="2" w:name="OLE_LINK1"/>
+          <w:bookmarkStart w:id="3" w:name="OLE_LINK2"/>
           <w:r>
             <w:rPr>
               <w:rFonts w:ascii="Tahoma" w:hAnsi="Tahoma" w:cs="Tahoma"/>
             </w:rPr>
             <w:tab/>
-            <w:t xml:space="preserve">Dikeluarkan di : </w:t>
+          </w:r>
+          <w:proofErr w:type="spellStart"/>
+          <w:r>
+            <w:rPr>
+              <w:rFonts w:ascii="Tahoma" w:hAnsi="Tahoma" w:cs="Tahoma"/>
+            </w:rPr>
+            <w:t>Dikeluarkan</w:t>
+          </w:r>
+          <w:proofErr w:type="spellEnd"/>
+          <w:r>
+            <w:rPr>
+              <w:rFonts w:ascii="Tahoma" w:hAnsi="Tahoma" w:cs="Tahoma"/>
+            </w:rPr>
+            <w:t xml:space="preserve"> di : </w:t>
           </w:r>
           <w:r>
             <w:rPr>
@@ -601,7 +882,21 @@
               <w:rFonts w:ascii="Tahoma" w:hAnsi="Tahoma" w:cs="Tahoma"/>
             </w:rPr>
             <w:tab/>
-            <w:t>Pada tanggal :</w:t>
+            <w:t xml:space="preserve">Pada </w:t>
+          </w:r>
+          <w:proofErr w:type="spellStart"/>
+          <w:r>
+            <w:rPr>
+              <w:rFonts w:ascii="Tahoma" w:hAnsi="Tahoma" w:cs="Tahoma"/>
+            </w:rPr>
+            <w:t>tanggal</w:t>
+          </w:r>
+          <w:proofErr w:type="spellEnd"/>
+          <w:r>
+            <w:rPr>
+              <w:rFonts w:ascii="Tahoma" w:hAnsi="Tahoma" w:cs="Tahoma"/>
+            </w:rPr>
+            <w:t xml:space="preserve"> :</w:t>
           </w:r>
           <w:r>
             <w:rPr>
@@ -638,12 +933,28 @@
             </w:rPr>
             <w:tab/>
           </w:r>
-          <w:r>
-            <w:rPr>
-              <w:rFonts w:ascii="Tahoma" w:hAnsi="Tahoma" w:cs="Tahoma"/>
-            </w:rPr>
-            <w:t>Direktur Operasional</w:t>
-          </w:r>
+          <w:proofErr w:type="spellStart"/>
+          <w:r>
+            <w:rPr>
+              <w:rFonts w:ascii="Tahoma" w:hAnsi="Tahoma" w:cs="Tahoma"/>
+            </w:rPr>
+            <w:t>Direktur</w:t>
+          </w:r>
+          <w:proofErr w:type="spellEnd"/>
+          <w:r>
+            <w:rPr>
+              <w:rFonts w:ascii="Tahoma" w:hAnsi="Tahoma" w:cs="Tahoma"/>
+            </w:rPr>
+            <w:t xml:space="preserve"> </w:t>
+          </w:r>
+          <w:proofErr w:type="spellStart"/>
+          <w:r>
+            <w:rPr>
+              <w:rFonts w:ascii="Tahoma" w:hAnsi="Tahoma" w:cs="Tahoma"/>
+            </w:rPr>
+            <w:t>Operasional</w:t>
+          </w:r>
+          <w:proofErr w:type="spellEnd"/>
           <w:r>
             <w:rPr>
               <w:rFonts w:ascii="Tahoma" w:hAnsi="Tahoma" w:cs="Tahoma"/>
@@ -653,32 +964,34 @@
         </w:p>
         <w:p>
           <w:pPr>
-            <w:jc w:val="right"/>
-            <w:rPr>
-              <w:rFonts w:ascii="Tahoma" w:hAnsi="Tahoma" w:cs="Tahoma"/>
-              <w:sz w:val="21"/>
-              <w:szCs w:val="21"/>
-            </w:rPr>
-          </w:pPr>
-        </w:p>
-        <w:p>
-          <w:pPr>
+            <w:ind w:left="6480"/>
             <w:rPr>
               <w:rFonts w:ascii="Tahoma" w:hAnsi="Tahoma" w:cs="Tahoma"/>
               <w:sz w:val="16"/>
               <w:szCs w:val="16"/>
             </w:rPr>
           </w:pPr>
-        </w:p>
-        <w:p>
-          <w:pPr>
-            <w:jc w:val="right"/>
-            <w:rPr>
-              <w:rFonts w:ascii="Tahoma" w:hAnsi="Tahoma" w:cs="Tahoma"/>
-              <w:sz w:val="21"/>
-              <w:szCs w:val="21"/>
-            </w:rPr>
-          </w:pPr>
+          <w:r>
+            <w:rPr>
+              <w:rFonts w:ascii="Tahoma" w:hAnsi="Tahoma" w:cs="Tahoma"/>
+              <w:lang w:val="en-GB"/>
+            </w:rPr>
+            <w:t>${</w:t>
+          </w:r>
+          <w:r>
+            <w:rPr>
+              <w:rFonts w:ascii="Tahoma" w:hAnsi="Tahoma" w:cs="Tahoma"/>
+              <w:lang w:val="en-GB"/>
+            </w:rPr>
+            <w:t>Sign</w:t>
+          </w:r>
+          <w:r>
+            <w:rPr>
+              <w:rFonts w:ascii="Tahoma" w:hAnsi="Tahoma" w:cs="Tahoma"/>
+              <w:lang w:val="en-GB"/>
+            </w:rPr>
+            <w:t>}</w:t>
+          </w:r>
         </w:p>
         <w:p>
           <w:pPr>
@@ -788,6 +1101,7 @@
                     <w:szCs w:val="21"/>
                   </w:rPr>
                 </w:pPr>
+                <w:proofErr w:type="spellStart"/>
                 <w:r>
                   <w:rPr>
                     <w:rFonts w:ascii="Tahoma" w:eastAsia="Times New Roman" w:hAnsi="Tahoma" w:cs="Tahoma"/>
@@ -799,6 +1113,7 @@
                   </w:rPr>
                   <w:t>Tanggal</w:t>
                 </w:r>
+                <w:proofErr w:type="spellEnd"/>
               </w:p>
             </w:tc>
             <w:tc>
@@ -829,6 +1144,7 @@
                     <w:szCs w:val="21"/>
                   </w:rPr>
                 </w:pPr>
+                <w:proofErr w:type="spellStart"/>
                 <w:r>
                   <w:rPr>
                     <w:rFonts w:ascii="Tahoma" w:eastAsia="Times New Roman" w:hAnsi="Tahoma" w:cs="Tahoma"/>
@@ -840,6 +1156,7 @@
                   </w:rPr>
                   <w:t>Mengetahui</w:t>
                 </w:r>
+                <w:proofErr w:type="spellEnd"/>
               </w:p>
             </w:tc>
           </w:tr>
@@ -879,8 +1196,19 @@
                     <w:sz w:val="21"/>
                     <w:szCs w:val="21"/>
                   </w:rPr>
-                  <w:t>Tiba di tujuan</w:t>
+                  <w:t xml:space="preserve">Tiba di </w:t>
                 </w:r>
+                <w:proofErr w:type="spellStart"/>
+                <w:r>
+                  <w:rPr>
+                    <w:rFonts w:ascii="Tahoma" w:eastAsia="Times New Roman" w:hAnsi="Tahoma" w:cs="Tahoma"/>
+                    <w:color w:val="000000"/>
+                    <w:sz w:val="21"/>
+                    <w:szCs w:val="21"/>
+                  </w:rPr>
+                  <w:t>tujuan</w:t>
+                </w:r>
+                <w:proofErr w:type="spellEnd"/>
               </w:p>
             </w:tc>
             <w:tc>
@@ -915,8 +1243,59 @@
                     <w:sz w:val="21"/>
                     <w:szCs w:val="21"/>
                   </w:rPr>
-                  <w:t>Kembali dari kantor tujuan</w:t>
+                  <w:t xml:space="preserve">Kembali </w:t>
                 </w:r>
+                <w:proofErr w:type="spellStart"/>
+                <w:r>
+                  <w:rPr>
+                    <w:rFonts w:ascii="Tahoma" w:eastAsia="Times New Roman" w:hAnsi="Tahoma" w:cs="Tahoma"/>
+                    <w:color w:val="000000"/>
+                    <w:sz w:val="21"/>
+                    <w:szCs w:val="21"/>
+                  </w:rPr>
+                  <w:t>dari</w:t>
+                </w:r>
+                <w:proofErr w:type="spellEnd"/>
+                <w:r>
+                  <w:rPr>
+                    <w:rFonts w:ascii="Tahoma" w:eastAsia="Times New Roman" w:hAnsi="Tahoma" w:cs="Tahoma"/>
+                    <w:color w:val="000000"/>
+                    <w:sz w:val="21"/>
+                    <w:szCs w:val="21"/>
+                  </w:rPr>
+                  <w:t xml:space="preserve"> </w:t>
+                </w:r>
+                <w:proofErr w:type="spellStart"/>
+                <w:r>
+                  <w:rPr>
+                    <w:rFonts w:ascii="Tahoma" w:eastAsia="Times New Roman" w:hAnsi="Tahoma" w:cs="Tahoma"/>
+                    <w:color w:val="000000"/>
+                    <w:sz w:val="21"/>
+                    <w:szCs w:val="21"/>
+                  </w:rPr>
+                  <w:t>kantor</w:t>
+                </w:r>
+                <w:proofErr w:type="spellEnd"/>
+                <w:r>
+                  <w:rPr>
+                    <w:rFonts w:ascii="Tahoma" w:eastAsia="Times New Roman" w:hAnsi="Tahoma" w:cs="Tahoma"/>
+                    <w:color w:val="000000"/>
+                    <w:sz w:val="21"/>
+                    <w:szCs w:val="21"/>
+                  </w:rPr>
+                  <w:t xml:space="preserve"> </w:t>
+                </w:r>
+                <w:proofErr w:type="spellStart"/>
+                <w:r>
+                  <w:rPr>
+                    <w:rFonts w:ascii="Tahoma" w:eastAsia="Times New Roman" w:hAnsi="Tahoma" w:cs="Tahoma"/>
+                    <w:color w:val="000000"/>
+                    <w:sz w:val="21"/>
+                    <w:szCs w:val="21"/>
+                  </w:rPr>
+                  <w:t>tujuan</w:t>
+                </w:r>
+                <w:proofErr w:type="spellEnd"/>
               </w:p>
             </w:tc>
             <w:tc>
@@ -944,6 +1323,7 @@
                     <w:szCs w:val="21"/>
                   </w:rPr>
                 </w:pPr>
+                <w:proofErr w:type="spellStart"/>
                 <w:r>
                   <w:rPr>
                     <w:rFonts w:ascii="Tahoma" w:eastAsia="Times New Roman" w:hAnsi="Tahoma" w:cs="Tahoma"/>
@@ -951,8 +1331,29 @@
                     <w:sz w:val="21"/>
                     <w:szCs w:val="21"/>
                   </w:rPr>
-                  <w:t>Pemimpin setempat</w:t>
+                  <w:t>Pemimpin</w:t>
                 </w:r>
+                <w:proofErr w:type="spellEnd"/>
+                <w:r>
+                  <w:rPr>
+                    <w:rFonts w:ascii="Tahoma" w:eastAsia="Times New Roman" w:hAnsi="Tahoma" w:cs="Tahoma"/>
+                    <w:color w:val="000000"/>
+                    <w:sz w:val="21"/>
+                    <w:szCs w:val="21"/>
+                  </w:rPr>
+                  <w:t xml:space="preserve"> </w:t>
+                </w:r>
+                <w:proofErr w:type="spellStart"/>
+                <w:r>
+                  <w:rPr>
+                    <w:rFonts w:ascii="Tahoma" w:eastAsia="Times New Roman" w:hAnsi="Tahoma" w:cs="Tahoma"/>
+                    <w:color w:val="000000"/>
+                    <w:sz w:val="21"/>
+                    <w:szCs w:val="21"/>
+                  </w:rPr>
+                  <w:t>setempat</w:t>
+                </w:r>
+                <w:proofErr w:type="spellEnd"/>
               </w:p>
             </w:tc>
             <w:tc>
@@ -980,6 +1381,7 @@
                     <w:szCs w:val="21"/>
                   </w:rPr>
                 </w:pPr>
+                <w:proofErr w:type="spellStart"/>
                 <w:r>
                   <w:rPr>
                     <w:rFonts w:ascii="Tahoma" w:eastAsia="Times New Roman" w:hAnsi="Tahoma" w:cs="Tahoma"/>
@@ -989,6 +1391,7 @@
                   </w:rPr>
                   <w:t>Keterangan</w:t>
                 </w:r>
+                <w:proofErr w:type="spellEnd"/>
               </w:p>
             </w:tc>
           </w:tr>
@@ -1191,6 +1594,7 @@
                     <w:szCs w:val="20"/>
                   </w:rPr>
                 </w:pPr>
+                <w:proofErr w:type="spellStart"/>
                 <w:r>
                   <w:rPr>
                     <w:rFonts w:ascii="Tahoma" w:eastAsia="Times New Roman" w:hAnsi="Tahoma" w:cs="Tahoma"/>
@@ -1200,7 +1604,19 @@
                     <w:sz w:val="20"/>
                     <w:szCs w:val="20"/>
                   </w:rPr>
-                  <w:t>Diketahui,</w:t>
+                  <w:t>Diketahui</w:t>
+                </w:r>
+                <w:proofErr w:type="spellEnd"/>
+                <w:r>
+                  <w:rPr>
+                    <w:rFonts w:ascii="Tahoma" w:eastAsia="Times New Roman" w:hAnsi="Tahoma" w:cs="Tahoma"/>
+                    <w:b/>
+                    <w:bCs/>
+                    <w:color w:val="000000"/>
+                    <w:sz w:val="20"/>
+                    <w:szCs w:val="20"/>
+                  </w:rPr>
+                  <w:t>,</w:t>
                 </w:r>
               </w:p>
               <w:p>
@@ -1212,6 +1628,7 @@
                     <w:szCs w:val="20"/>
                   </w:rPr>
                 </w:pPr>
+                <w:proofErr w:type="spellStart"/>
                 <w:r>
                   <w:rPr>
                     <w:rFonts w:ascii="Tahoma" w:eastAsia="Times New Roman" w:hAnsi="Tahoma" w:cs="Tahoma"/>
@@ -1219,8 +1636,29 @@
                     <w:sz w:val="20"/>
                     <w:szCs w:val="20"/>
                   </w:rPr>
-                  <w:t>Direktur Operasional</w:t>
+                  <w:t>Direktur</w:t>
                 </w:r>
+                <w:proofErr w:type="spellEnd"/>
+                <w:r>
+                  <w:rPr>
+                    <w:rFonts w:ascii="Tahoma" w:eastAsia="Times New Roman" w:hAnsi="Tahoma" w:cs="Tahoma"/>
+                    <w:color w:val="000000"/>
+                    <w:sz w:val="20"/>
+                    <w:szCs w:val="20"/>
+                  </w:rPr>
+                  <w:t xml:space="preserve"> </w:t>
+                </w:r>
+                <w:proofErr w:type="spellStart"/>
+                <w:r>
+                  <w:rPr>
+                    <w:rFonts w:ascii="Tahoma" w:eastAsia="Times New Roman" w:hAnsi="Tahoma" w:cs="Tahoma"/>
+                    <w:color w:val="000000"/>
+                    <w:sz w:val="20"/>
+                    <w:szCs w:val="20"/>
+                  </w:rPr>
+                  <w:t>Operasional</w:t>
+                </w:r>
+                <w:proofErr w:type="spellEnd"/>
               </w:p>
             </w:tc>
             <w:tc>
@@ -1247,6 +1685,7 @@
                     <w:szCs w:val="20"/>
                   </w:rPr>
                 </w:pPr>
+                <w:proofErr w:type="spellStart"/>
                 <w:r>
                   <w:rPr>
                     <w:rFonts w:ascii="Tahoma" w:eastAsia="Times New Roman" w:hAnsi="Tahoma" w:cs="Tahoma"/>
@@ -1256,7 +1695,19 @@
                     <w:sz w:val="20"/>
                     <w:szCs w:val="20"/>
                   </w:rPr>
-                  <w:t>Diperiksa oleh,</w:t>
+                  <w:t>Diperiksa</w:t>
+                </w:r>
+                <w:proofErr w:type="spellEnd"/>
+                <w:r>
+                  <w:rPr>
+                    <w:rFonts w:ascii="Tahoma" w:eastAsia="Times New Roman" w:hAnsi="Tahoma" w:cs="Tahoma"/>
+                    <w:b/>
+                    <w:bCs/>
+                    <w:color w:val="000000"/>
+                    <w:sz w:val="20"/>
+                    <w:szCs w:val="20"/>
+                  </w:rPr>
+                  <w:t xml:space="preserve"> oleh,</w:t>
                 </w:r>
               </w:p>
               <w:p>
@@ -1275,8 +1726,39 @@
                     <w:sz w:val="20"/>
                     <w:szCs w:val="20"/>
                   </w:rPr>
-                  <w:t>Bag. Umum/Sumber Daya Manusia</w:t>
+                  <w:t>Bag. Umum/</w:t>
                 </w:r>
+                <w:proofErr w:type="spellStart"/>
+                <w:r>
+                  <w:rPr>
+                    <w:rFonts w:ascii="Tahoma" w:eastAsia="Times New Roman" w:hAnsi="Tahoma" w:cs="Tahoma"/>
+                    <w:color w:val="000000"/>
+                    <w:sz w:val="20"/>
+                    <w:szCs w:val="20"/>
+                  </w:rPr>
+                  <w:t>Sumber</w:t>
+                </w:r>
+                <w:proofErr w:type="spellEnd"/>
+                <w:r>
+                  <w:rPr>
+                    <w:rFonts w:ascii="Tahoma" w:eastAsia="Times New Roman" w:hAnsi="Tahoma" w:cs="Tahoma"/>
+                    <w:color w:val="000000"/>
+                    <w:sz w:val="20"/>
+                    <w:szCs w:val="20"/>
+                  </w:rPr>
+                  <w:t xml:space="preserve"> Daya </w:t>
+                </w:r>
+                <w:proofErr w:type="spellStart"/>
+                <w:r>
+                  <w:rPr>
+                    <w:rFonts w:ascii="Tahoma" w:eastAsia="Times New Roman" w:hAnsi="Tahoma" w:cs="Tahoma"/>
+                    <w:color w:val="000000"/>
+                    <w:sz w:val="20"/>
+                    <w:szCs w:val="20"/>
+                  </w:rPr>
+                  <w:t>Manusia</w:t>
+                </w:r>
+                <w:proofErr w:type="spellEnd"/>
               </w:p>
             </w:tc>
             <w:tc>
@@ -1303,6 +1785,7 @@
                     <w:szCs w:val="20"/>
                   </w:rPr>
                 </w:pPr>
+                <w:proofErr w:type="spellStart"/>
                 <w:r>
                   <w:rPr>
                     <w:rFonts w:ascii="Tahoma" w:eastAsia="Times New Roman" w:hAnsi="Tahoma" w:cs="Tahoma"/>
@@ -1312,7 +1795,43 @@
                     <w:sz w:val="20"/>
                     <w:szCs w:val="20"/>
                   </w:rPr>
-                  <w:t xml:space="preserve">Diserahkan ke </w:t>
+                  <w:t>Diserahkan</w:t>
+                </w:r>
+                <w:proofErr w:type="spellEnd"/>
+                <w:r>
+                  <w:rPr>
+                    <w:rFonts w:ascii="Tahoma" w:eastAsia="Times New Roman" w:hAnsi="Tahoma" w:cs="Tahoma"/>
+                    <w:b/>
+                    <w:bCs/>
+                    <w:color w:val="000000"/>
+                    <w:sz w:val="20"/>
+                    <w:szCs w:val="20"/>
+                  </w:rPr>
+                  <w:t xml:space="preserve"> </w:t>
+                </w:r>
+                <w:proofErr w:type="spellStart"/>
+                <w:r>
+                  <w:rPr>
+                    <w:rFonts w:ascii="Tahoma" w:eastAsia="Times New Roman" w:hAnsi="Tahoma" w:cs="Tahoma"/>
+                    <w:b/>
+                    <w:bCs/>
+                    <w:color w:val="000000"/>
+                    <w:sz w:val="20"/>
+                    <w:szCs w:val="20"/>
+                  </w:rPr>
+                  <w:t>ke</w:t>
+                </w:r>
+                <w:proofErr w:type="spellEnd"/>
+                <w:r>
+                  <w:rPr>
+                    <w:rFonts w:ascii="Tahoma" w:eastAsia="Times New Roman" w:hAnsi="Tahoma" w:cs="Tahoma"/>
+                    <w:b/>
+                    <w:bCs/>
+                    <w:color w:val="000000"/>
+                    <w:sz w:val="20"/>
+                    <w:szCs w:val="20"/>
+                  </w:rPr>
+                  <w:t xml:space="preserve"> </w:t>
                 </w:r>
                 <w:r>
                   <w:rPr>
@@ -1334,7 +1853,31 @@
                     <w:sz w:val="20"/>
                     <w:szCs w:val="20"/>
                   </w:rPr>
-                  <w:t xml:space="preserve"> tanggal:</w:t>
+                  <w:t xml:space="preserve"> </w:t>
+                </w:r>
+                <w:proofErr w:type="spellStart"/>
+                <w:r>
+                  <w:rPr>
+                    <w:rFonts w:ascii="Tahoma" w:eastAsia="Times New Roman" w:hAnsi="Tahoma" w:cs="Tahoma"/>
+                    <w:b/>
+                    <w:bCs/>
+                    <w:color w:val="000000"/>
+                    <w:sz w:val="20"/>
+                    <w:szCs w:val="20"/>
+                  </w:rPr>
+                  <w:t>tanggal</w:t>
+                </w:r>
+                <w:proofErr w:type="spellEnd"/>
+                <w:r>
+                  <w:rPr>
+                    <w:rFonts w:ascii="Tahoma" w:eastAsia="Times New Roman" w:hAnsi="Tahoma" w:cs="Tahoma"/>
+                    <w:b/>
+                    <w:bCs/>
+                    <w:color w:val="000000"/>
+                    <w:sz w:val="20"/>
+                    <w:szCs w:val="20"/>
+                  </w:rPr>
+                  <w:t>:</w:t>
                 </w:r>
               </w:p>
             </w:tc>
@@ -1428,13 +1971,6 @@
         <w:bookmarkEnd w:id="2" w:displacedByCustomXml="next"/>
       </w:sdtContent>
     </w:sdt>
-    <w:p>
-      <w:pPr>
-        <w:rPr>
-          <w:rFonts w:ascii="Calibri" w:hAnsi="Calibri" w:cs="Calibri"/>
-        </w:rPr>
-      </w:pPr>
-    </w:p>
     <w:p>
       <w:pPr>
         <w:rPr>
@@ -2029,7 +2565,25 @@
               <w:sz w:val="16"/>
               <w:szCs w:val="16"/>
             </w:rPr>
-            <w:t xml:space="preserve">Citra Towers Kemayoran Business </w:t>
+            <w:t xml:space="preserve">Citra Towers </w:t>
+          </w:r>
+          <w:proofErr w:type="spellStart"/>
+          <w:r>
+            <w:rPr>
+              <w:rFonts w:ascii="Lato" w:hAnsi="Lato"/>
+              <w:sz w:val="16"/>
+              <w:szCs w:val="16"/>
+            </w:rPr>
+            <w:t>Kemayoran</w:t>
+          </w:r>
+          <w:proofErr w:type="spellEnd"/>
+          <w:r>
+            <w:rPr>
+              <w:rFonts w:ascii="Lato" w:hAnsi="Lato"/>
+              <w:sz w:val="16"/>
+              <w:szCs w:val="16"/>
+            </w:rPr>
+            <w:t xml:space="preserve"> Business </w:t>
           </w:r>
         </w:p>
         <w:p>
@@ -2067,7 +2621,43 @@
               <w:sz w:val="16"/>
               <w:szCs w:val="16"/>
             </w:rPr>
-            <w:t xml:space="preserve">Jl. Benyamin Suaeb Kav. A6 </w:t>
+            <w:t xml:space="preserve">Jl. Benyamin </w:t>
+          </w:r>
+          <w:proofErr w:type="spellStart"/>
+          <w:r>
+            <w:rPr>
+              <w:rFonts w:ascii="Lato" w:hAnsi="Lato"/>
+              <w:sz w:val="16"/>
+              <w:szCs w:val="16"/>
+            </w:rPr>
+            <w:t>Suaeb</w:t>
+          </w:r>
+          <w:proofErr w:type="spellEnd"/>
+          <w:r>
+            <w:rPr>
+              <w:rFonts w:ascii="Lato" w:hAnsi="Lato"/>
+              <w:sz w:val="16"/>
+              <w:szCs w:val="16"/>
+            </w:rPr>
+            <w:t xml:space="preserve"> </w:t>
+          </w:r>
+          <w:proofErr w:type="spellStart"/>
+          <w:r>
+            <w:rPr>
+              <w:rFonts w:ascii="Lato" w:hAnsi="Lato"/>
+              <w:sz w:val="16"/>
+              <w:szCs w:val="16"/>
+            </w:rPr>
+            <w:t>Kav</w:t>
+          </w:r>
+          <w:proofErr w:type="spellEnd"/>
+          <w:r>
+            <w:rPr>
+              <w:rFonts w:ascii="Lato" w:hAnsi="Lato"/>
+              <w:sz w:val="16"/>
+              <w:szCs w:val="16"/>
+            </w:rPr>
+            <w:t xml:space="preserve">. A6 </w:t>
           </w:r>
         </w:p>
         <w:p>
@@ -2080,13 +2670,23 @@
               <w:szCs w:val="16"/>
             </w:rPr>
           </w:pPr>
+          <w:proofErr w:type="spellStart"/>
           <w:r>
             <w:rPr>
               <w:rFonts w:ascii="Lato" w:hAnsi="Lato"/>
               <w:sz w:val="16"/>
               <w:szCs w:val="16"/>
             </w:rPr>
-            <w:t>Kemayoran Jakarta 10630</w:t>
+            <w:t>Kemayoran</w:t>
+          </w:r>
+          <w:proofErr w:type="spellEnd"/>
+          <w:r>
+            <w:rPr>
+              <w:rFonts w:ascii="Lato" w:hAnsi="Lato"/>
+              <w:sz w:val="16"/>
+              <w:szCs w:val="16"/>
+            </w:rPr>
+            <w:t xml:space="preserve"> Jakarta 10630</w:t>
           </w:r>
         </w:p>
         <w:p>
@@ -3450,6 +4050,7 @@
     <w:rsid w:val="001F0B89"/>
     <w:rsid w:val="00276267"/>
     <w:rsid w:val="00287DBC"/>
+    <w:rsid w:val="002E3C90"/>
     <w:rsid w:val="00476D8F"/>
     <w:rsid w:val="00497DB3"/>
     <w:rsid w:val="00532026"/>
@@ -3466,6 +4067,7 @@
     <w:rsid w:val="00DA0B6C"/>
     <w:rsid w:val="00E156D4"/>
     <w:rsid w:val="00E84BF1"/>
+    <w:rsid w:val="00F4464A"/>
   </w:rsids>
   <m:mathPr>
     <m:mathFont m:val="Cambria Math"/>

</xml_diff>

<commit_message>
Create rule generate number letter
</commit_message>
<xml_diff>
--- a/public/SuratTugasPerjalananDinas.docx
+++ b/public/SuratTugasPerjalananDinas.docx
@@ -64,55 +64,13 @@
             <w:rPr>
               <w:rFonts w:ascii="Tahoma" w:hAnsi="Tahoma" w:cs="Tahoma"/>
             </w:rPr>
-            <w:t>${No}</w:t>
-          </w:r>
-          <w:r>
-            <w:rPr>
-              <w:rFonts w:ascii="Tahoma" w:hAnsi="Tahoma" w:cs="Tahoma"/>
-            </w:rPr>
-            <w:t>/</w:t>
-          </w:r>
-          <w:r>
-            <w:rPr>
-              <w:rFonts w:ascii="Tahoma" w:hAnsi="Tahoma" w:cs="Tahoma"/>
-            </w:rPr>
-            <w:t>MLP.S</w:t>
-          </w:r>
-          <w:r>
-            <w:rPr>
-              <w:rFonts w:ascii="Tahoma" w:hAnsi="Tahoma" w:cs="Tahoma"/>
-            </w:rPr>
-            <w:t>TPD</w:t>
-          </w:r>
-          <w:r>
-            <w:rPr>
-              <w:rFonts w:ascii="Tahoma" w:hAnsi="Tahoma" w:cs="Tahoma"/>
-            </w:rPr>
-            <w:t>-J</w:t>
-          </w:r>
-          <w:r>
-            <w:rPr>
-              <w:rFonts w:ascii="Tahoma" w:hAnsi="Tahoma" w:cs="Tahoma"/>
-            </w:rPr>
-            <w:t>/</w:t>
-          </w:r>
-          <w:r>
-            <w:rPr>
-              <w:rFonts w:ascii="Tahoma" w:hAnsi="Tahoma" w:cs="Tahoma"/>
-            </w:rPr>
-            <w:t>I</w:t>
-          </w:r>
-          <w:r>
-            <w:rPr>
-              <w:rFonts w:ascii="Tahoma" w:hAnsi="Tahoma" w:cs="Tahoma"/>
-            </w:rPr>
-            <w:t>/</w:t>
-          </w:r>
-          <w:r>
-            <w:rPr>
-              <w:rFonts w:ascii="Tahoma" w:hAnsi="Tahoma" w:cs="Tahoma"/>
-            </w:rPr>
-            <w:t>${Year}</w:t>
+            <w:t>${No</w:t>
+          </w:r>
+          <w:r>
+            <w:rPr>
+              <w:rFonts w:ascii="Tahoma" w:hAnsi="Tahoma" w:cs="Tahoma"/>
+            </w:rPr>
+            <w:t>}</w:t>
           </w:r>
         </w:p>
         <w:p>
@@ -558,8 +516,8 @@
               <w:rFonts w:ascii="Tahoma" w:hAnsi="Tahoma" w:cs="Tahoma"/>
             </w:rPr>
           </w:pPr>
-          <w:bookmarkStart w:id="2" w:name="OLE_LINK2"/>
-          <w:bookmarkStart w:id="3" w:name="OLE_LINK1"/>
+          <w:bookmarkStart w:id="2" w:name="OLE_LINK1"/>
+          <w:bookmarkStart w:id="3" w:name="OLE_LINK2"/>
           <w:r>
             <w:rPr>
               <w:rFonts w:ascii="Tahoma" w:hAnsi="Tahoma" w:cs="Tahoma"/>
@@ -571,7 +529,7 @@
             <w:rPr>
               <w:rFonts w:ascii="Tahoma" w:hAnsi="Tahoma" w:cs="Tahoma"/>
             </w:rPr>
-            <w:t>Jakarta</w:t>
+            <w:t>${Region}</w:t>
           </w:r>
         </w:p>
         <w:p>
@@ -3421,6 +3379,7 @@
     <w:rsid w:val="0076794E"/>
     <w:rsid w:val="00857DA4"/>
     <w:rsid w:val="009C0D86"/>
+    <w:rsid w:val="00A469A4"/>
     <w:rsid w:val="00A663D8"/>
     <w:rsid w:val="00A92A8F"/>
     <w:rsid w:val="00AB3BB2"/>
@@ -3432,6 +3391,7 @@
     <w:rsid w:val="00E156D4"/>
     <w:rsid w:val="00E315CD"/>
     <w:rsid w:val="00E84BF1"/>
+    <w:rsid w:val="00EC56CF"/>
     <w:rsid w:val="00F4464A"/>
   </w:rsids>
   <m:mathPr>

</xml_diff>